<commit_message>
Update How important is data analitcs for a business strategy.docx
note
</commit_message>
<xml_diff>
--- a/How important is data analitcs for a business strategy.docx
+++ b/How important is data analitcs for a business strategy.docx
@@ -12,21 +12,13 @@
         <w:rPr>
           <w:lang w:val="en-IE"/>
         </w:rPr>
-        <w:t xml:space="preserve">How important is data </w:t>
-      </w:r>
-      <w:proofErr w:type="spellStart"/>
-      <w:r>
-        <w:rPr>
-          <w:lang w:val="en-IE"/>
-        </w:rPr>
-        <w:t>analitcs</w:t>
-      </w:r>
-      <w:proofErr w:type="spellEnd"/>
-      <w:r>
-        <w:rPr>
-          <w:lang w:val="en-IE"/>
-        </w:rPr>
-        <w:t xml:space="preserve"> for a business strategy.</w:t>
+        <w:t>How important is data analitcs for a business strategy.</w:t>
+      </w:r>
+      <w:r>
+        <w:rPr>
+          <w:lang w:val="en-IE"/>
+        </w:rPr>
+        <w:t>hj</w:t>
       </w:r>
     </w:p>
     <w:p>
@@ -117,14 +109,7 @@
         <w:rPr>
           <w:lang w:val="en-IE"/>
         </w:rPr>
-        <w:t xml:space="preserve"> but when one business can start to implement data on your </w:t>
-      </w:r>
-      <w:proofErr w:type="spellStart"/>
-      <w:r>
-        <w:rPr>
-          <w:lang w:val="en-IE"/>
-        </w:rPr>
-        <w:t>strategy</w:t>
+        <w:t xml:space="preserve"> but when one business can start to implement data on your strategy</w:t>
       </w:r>
       <w:r>
         <w:rPr>
@@ -132,7 +117,6 @@
         </w:rPr>
         <w:t>c</w:t>
       </w:r>
-      <w:proofErr w:type="spellEnd"/>
     </w:p>
     <w:p>
       <w:pPr>
@@ -449,16 +433,8 @@
         <w:rPr>
           <w:lang w:val="en-IE"/>
         </w:rPr>
-        <w:t xml:space="preserve">is data for </w:t>
-      </w:r>
-      <w:proofErr w:type="spellStart"/>
-      <w:r>
-        <w:rPr>
-          <w:lang w:val="en-IE"/>
-        </w:rPr>
-        <w:t>decisoes</w:t>
-      </w:r>
-      <w:proofErr w:type="spellEnd"/>
+        <w:t>is data for decisoes</w:t>
+      </w:r>
       <w:proofErr w:type="gramEnd"/>
       <w:r>
         <w:rPr>
@@ -1080,6 +1056,7 @@
   <w:style w:type="character" w:default="1" w:styleId="Fontepargpadro">
     <w:name w:val="Default Paragraph Font"/>
     <w:uiPriority w:val="1"/>
+    <w:semiHidden/>
     <w:unhideWhenUsed/>
   </w:style>
   <w:style w:type="table" w:default="1" w:styleId="Tabelanormal">

</xml_diff>